<commit_message>
Changed contract to implement filtering
</commit_message>
<xml_diff>
--- a/REST_API.docx
+++ b/REST_API.docx
@@ -1432,7 +1432,147 @@
           <w:sz w:val="28"/>
           <w:szCs w:val="28"/>
         </w:rPr>
-        <w:t>URL parameters: -</w:t>
+        <w:t xml:space="preserve">URL parameters: </w:t>
+      </w:r>
+    </w:p>
+    <w:p>
+      <w:pPr>
+        <w:pStyle w:val="ListParagraph"/>
+        <w:numPr>
+          <w:ilvl w:val="0"/>
+          <w:numId w:val="0"/>
+        </w:numPr>
+        <w:ind w:hanging="0" w:start="1440"/>
+        <w:jc w:val="both"/>
+        <w:rPr/>
+      </w:pPr>
+      <w:r>
+        <w:rPr>
+          <w:rFonts w:eastAsia="Times New Roman" w:cs="Times New Roman" w:ascii="Times New Roman" w:hAnsi="Times New Roman"/>
+          <w:sz w:val="28"/>
+          <w:szCs w:val="28"/>
+        </w:rPr>
+        <w:t>{</w:t>
+      </w:r>
+    </w:p>
+    <w:p>
+      <w:pPr>
+        <w:pStyle w:val="ListParagraph"/>
+        <w:numPr>
+          <w:ilvl w:val="0"/>
+          <w:numId w:val="0"/>
+        </w:numPr>
+        <w:ind w:hanging="0" w:start="1440"/>
+        <w:jc w:val="both"/>
+        <w:rPr/>
+      </w:pPr>
+      <w:r>
+        <w:rPr>
+          <w:rFonts w:eastAsia="Times New Roman" w:cs="Times New Roman" w:ascii="Times New Roman" w:hAnsi="Times New Roman"/>
+          <w:sz w:val="28"/>
+          <w:szCs w:val="28"/>
+        </w:rPr>
+        <w:t>year_from:  number;</w:t>
+      </w:r>
+    </w:p>
+    <w:p>
+      <w:pPr>
+        <w:pStyle w:val="ListParagraph"/>
+        <w:numPr>
+          <w:ilvl w:val="0"/>
+          <w:numId w:val="0"/>
+        </w:numPr>
+        <w:ind w:hanging="0" w:start="1440"/>
+        <w:jc w:val="both"/>
+        <w:rPr/>
+      </w:pPr>
+      <w:r>
+        <w:rPr>
+          <w:rFonts w:eastAsia="Times New Roman" w:cs="Times New Roman" w:ascii="Times New Roman" w:hAnsi="Times New Roman"/>
+          <w:sz w:val="28"/>
+          <w:szCs w:val="28"/>
+        </w:rPr>
+        <w:t>year_to:  number;</w:t>
+      </w:r>
+    </w:p>
+    <w:p>
+      <w:pPr>
+        <w:pStyle w:val="ListParagraph"/>
+        <w:numPr>
+          <w:ilvl w:val="0"/>
+          <w:numId w:val="0"/>
+        </w:numPr>
+        <w:ind w:hanging="0" w:start="1440"/>
+        <w:jc w:val="both"/>
+        <w:rPr/>
+      </w:pPr>
+      <w:r>
+        <w:rPr>
+          <w:rFonts w:eastAsia="Times New Roman" w:cs="Times New Roman" w:ascii="Times New Roman" w:hAnsi="Times New Roman"/>
+          <w:sz w:val="28"/>
+          <w:szCs w:val="28"/>
+        </w:rPr>
+        <w:t>painting_name:  string;</w:t>
+      </w:r>
+    </w:p>
+    <w:p>
+      <w:pPr>
+        <w:pStyle w:val="ListParagraph"/>
+        <w:numPr>
+          <w:ilvl w:val="0"/>
+          <w:numId w:val="0"/>
+        </w:numPr>
+        <w:ind w:hanging="0" w:start="1440"/>
+        <w:jc w:val="both"/>
+        <w:rPr/>
+      </w:pPr>
+      <w:r>
+        <w:rPr>
+          <w:rFonts w:eastAsia="Times New Roman" w:cs="Times New Roman" w:ascii="Times New Roman" w:hAnsi="Times New Roman"/>
+          <w:sz w:val="28"/>
+          <w:szCs w:val="28"/>
+        </w:rPr>
+        <w:t>movement_name: string;</w:t>
+      </w:r>
+    </w:p>
+    <w:p>
+      <w:pPr>
+        <w:pStyle w:val="ListParagraph"/>
+        <w:numPr>
+          <w:ilvl w:val="0"/>
+          <w:numId w:val="0"/>
+        </w:numPr>
+        <w:ind w:hanging="0" w:start="1440"/>
+        <w:jc w:val="both"/>
+        <w:rPr/>
+      </w:pPr>
+      <w:r>
+        <w:rPr>
+          <w:rFonts w:eastAsia="Times New Roman" w:cs="Times New Roman" w:ascii="Times New Roman" w:hAnsi="Times New Roman"/>
+          <w:sz w:val="28"/>
+          <w:szCs w:val="28"/>
+        </w:rPr>
+        <w:t>genre_name: string;</w:t>
+      </w:r>
+    </w:p>
+    <w:p>
+      <w:pPr>
+        <w:pStyle w:val="ListParagraph"/>
+        <w:numPr>
+          <w:ilvl w:val="0"/>
+          <w:numId w:val="0"/>
+        </w:numPr>
+        <w:ind w:hanging="0" w:start="1440"/>
+        <w:jc w:val="both"/>
+        <w:rPr/>
+      </w:pPr>
+      <w:r>
+        <w:rPr>
+          <w:rFonts w:eastAsia="Times New Roman" w:cs="Times New Roman" w:ascii="Times New Roman" w:hAnsi="Times New Roman"/>
+          <w:sz w:val="28"/>
+          <w:szCs w:val="28"/>
+        </w:rPr>
+        <w:t>}</w:t>
       </w:r>
     </w:p>
     <w:p>
@@ -1582,7 +1722,6 @@
       <w:pPr>
         <w:pStyle w:val="ListParagraph"/>
         <w:spacing w:before="0" w:after="160"/>
-        <w:ind w:start="1800"/>
         <w:contextualSpacing/>
         <w:jc w:val="both"/>
         <w:rPr/>
@@ -2397,6 +2536,7 @@
     <w:qFormat/>
     <w:pPr>
       <w:widowControl/>
+      <w:suppressAutoHyphens w:val="true"/>
       <w:bidi w:val="0"/>
       <w:spacing w:lineRule="auto" w:line="276" w:before="0" w:after="160"/>
       <w:jc w:val="start"/>
@@ -2412,7 +2552,7 @@
     </w:rPr>
   </w:style>
   <w:style w:type="paragraph" w:styleId="Heading1">
-    <w:name w:val="Heading 1"/>
+    <w:name w:val="heading 1"/>
     <w:basedOn w:val="Normal"/>
     <w:next w:val="Normal"/>
     <w:link w:val="Heading1Char"/>
@@ -2433,7 +2573,7 @@
     </w:rPr>
   </w:style>
   <w:style w:type="paragraph" w:styleId="Heading2">
-    <w:name w:val="Heading 2"/>
+    <w:name w:val="heading 2"/>
     <w:basedOn w:val="Normal"/>
     <w:next w:val="Normal"/>
     <w:link w:val="Heading2Char"/>
@@ -2456,7 +2596,7 @@
     </w:rPr>
   </w:style>
   <w:style w:type="paragraph" w:styleId="Heading3">
-    <w:name w:val="Heading 3"/>
+    <w:name w:val="heading 3"/>
     <w:basedOn w:val="Normal"/>
     <w:next w:val="Normal"/>
     <w:link w:val="Heading3Char"/>
@@ -2479,7 +2619,7 @@
     </w:rPr>
   </w:style>
   <w:style w:type="paragraph" w:styleId="Heading4">
-    <w:name w:val="Heading 4"/>
+    <w:name w:val="heading 4"/>
     <w:basedOn w:val="Normal"/>
     <w:next w:val="Normal"/>
     <w:link w:val="Heading4Char"/>
@@ -2502,7 +2642,7 @@
     </w:rPr>
   </w:style>
   <w:style w:type="paragraph" w:styleId="Heading5">
-    <w:name w:val="Heading 5"/>
+    <w:name w:val="heading 5"/>
     <w:basedOn w:val="Normal"/>
     <w:next w:val="Normal"/>
     <w:link w:val="Heading5Char"/>
@@ -2523,7 +2663,7 @@
     </w:rPr>
   </w:style>
   <w:style w:type="paragraph" w:styleId="Heading6">
-    <w:name w:val="Heading 6"/>
+    <w:name w:val="heading 6"/>
     <w:basedOn w:val="Normal"/>
     <w:next w:val="Normal"/>
     <w:link w:val="Heading6Char"/>
@@ -2546,7 +2686,7 @@
     </w:rPr>
   </w:style>
   <w:style w:type="paragraph" w:styleId="Heading7">
-    <w:name w:val="Heading 7"/>
+    <w:name w:val="heading 7"/>
     <w:basedOn w:val="Normal"/>
     <w:next w:val="Normal"/>
     <w:link w:val="Heading7Char"/>
@@ -2567,7 +2707,7 @@
     </w:rPr>
   </w:style>
   <w:style w:type="paragraph" w:styleId="Heading8">
-    <w:name w:val="Heading 8"/>
+    <w:name w:val="heading 8"/>
     <w:basedOn w:val="Normal"/>
     <w:next w:val="Normal"/>
     <w:link w:val="Heading8Char"/>
@@ -2590,7 +2730,7 @@
     </w:rPr>
   </w:style>
   <w:style w:type="paragraph" w:styleId="Heading9">
-    <w:name w:val="Heading 9"/>
+    <w:name w:val="heading 9"/>
     <w:basedOn w:val="Normal"/>
     <w:next w:val="Normal"/>
     <w:link w:val="Heading9Char"/>
@@ -2871,7 +3011,7 @@
     </w:rPr>
   </w:style>
   <w:style w:type="paragraph" w:styleId="Caption">
-    <w:name w:val="Caption"/>
+    <w:name w:val="caption"/>
     <w:basedOn w:val="Normal"/>
     <w:qFormat/>
     <w:pPr>

</xml_diff>